<commit_message>
working on calculating the closeness
</commit_message>
<xml_diff>
--- a/conference_paper.docx
+++ b/conference_paper.docx
@@ -78,6 +78,168 @@
     </w:p>
     <w:p/>
     <w:p>
+      <w:r>
+        <w:t xml:space="preserve">This section </w:t>
+      </w:r>
+      <w:r>
+        <w:t xml:space="preserve">presents our approach for </w:t>
+      </w:r>
+      <w:r>
+        <w:t>detecting</w:t>
+      </w:r>
+      <w:r>
+        <w:t xml:space="preserve"> </w:t>
+      </w:r>
+      <w:r>
+        <w:t xml:space="preserve">outdated requirements with call </w:t>
+      </w:r>
+      <w:r>
+        <w:t>dependencies analyzing.</w:t>
+      </w:r>
+      <w:r>
+        <w:t xml:space="preserve"> The approach consists of 4 </w:t>
+      </w:r>
+      <w:r>
+        <w:t xml:space="preserve">main </w:t>
+      </w:r>
+      <w:r>
+        <w:t>steps (see Figure 1)</w:t>
+      </w:r>
+      <w:r>
+        <w:t xml:space="preserve">. First </w:t>
+      </w:r>
+      <w:r>
+        <w:t>we identify the changes of code elements by comparing two versi</w:t>
+      </w:r>
+      <w:r>
+        <w:t>ons of the source code</w:t>
+      </w:r>
+      <w:r>
+        <w:t xml:space="preserve"> </w:t>
+      </w:r>
+      <w:r>
+        <w:t xml:space="preserve">(Section </w:t>
+      </w:r>
+      <w:r>
+        <w:t>III</w:t>
+      </w:r>
+      <w:r>
+        <w:t>-A)</w:t>
+      </w:r>
+      <w:r>
+        <w:t xml:space="preserve">. Second, </w:t>
+      </w:r>
+      <w:r>
+        <w:t xml:space="preserve">we </w:t>
+      </w:r>
+      <w:r>
+        <w:t xml:space="preserve">do </w:t>
+      </w:r>
+      <w:r>
+        <w:t xml:space="preserve">call dependencies analyzing to construct change region based on </w:t>
+      </w:r>
+      <w:r>
+        <w:t>the changed elements</w:t>
+      </w:r>
+      <w:r>
+        <w:t xml:space="preserve"> (Section </w:t>
+      </w:r>
+      <w:r>
+        <w:t>III</w:t>
+      </w:r>
+      <w:r>
+        <w:t>-B)</w:t>
+      </w:r>
+      <w:r>
+        <w:t>.</w:t>
+      </w:r>
+      <w:r>
+        <w:t xml:space="preserve"> </w:t>
+      </w:r>
+      <w:r>
+        <w:t xml:space="preserve">Third, to describe </w:t>
+      </w:r>
+      <w:r>
+        <w:t xml:space="preserve">each change region, we extract keywords from the code elements in </w:t>
+      </w:r>
+      <w:r>
+        <w:t>change region</w:t>
+      </w:r>
+      <w:r>
+        <w:t xml:space="preserve"> to </w:t>
+      </w:r>
+      <w:r>
+        <w:t>compose the text description</w:t>
+      </w:r>
+      <w:r>
+        <w:t xml:space="preserve"> </w:t>
+      </w:r>
+      <w:r>
+        <w:t xml:space="preserve">(Section </w:t>
+      </w:r>
+      <w:r>
+        <w:t>III</w:t>
+      </w:r>
+      <w:r>
+        <w:t>-C</w:t>
+      </w:r>
+      <w:r>
+        <w:t>)</w:t>
+      </w:r>
+      <w:r>
+        <w:t>.</w:t>
+      </w:r>
+      <w:r>
+        <w:t xml:space="preserve"> </w:t>
+      </w:r>
+      <w:r>
+        <w:t>Fi</w:t>
+      </w:r>
+      <w:r>
+        <w:t xml:space="preserve">nally, we use IR-based techniques to calculate the similarities between </w:t>
+      </w:r>
+      <w:r>
+        <w:t>the d</w:t>
+      </w:r>
+      <w:r>
+        <w:t xml:space="preserve">escriptions of change regions and </w:t>
+      </w:r>
+      <w:r>
+        <w:t>the requirement specification</w:t>
+      </w:r>
+      <w:r>
+        <w:t xml:space="preserve">, </w:t>
+      </w:r>
+      <w:r>
+        <w:t>and t</w:t>
+      </w:r>
+      <w:r>
+        <w:t xml:space="preserve">he candidate list of outdated requirements is generated according to their </w:t>
+      </w:r>
+      <w:r>
+        <w:t>similarities</w:t>
+      </w:r>
+      <w:r>
+        <w:t xml:space="preserve"> </w:t>
+      </w:r>
+      <w:r>
+        <w:t xml:space="preserve">(Section </w:t>
+      </w:r>
+      <w:r>
+        <w:t>III</w:t>
+      </w:r>
+      <w:r>
+        <w:t>-D</w:t>
+      </w:r>
+      <w:r>
+        <w:t>)</w:t>
+      </w:r>
+      <w:r>
+        <w:t>.</w:t>
+      </w:r>
+    </w:p>
+    <w:p/>
+    <w:p>
       <w:pPr>
         <w:pStyle w:val="a3"/>
         <w:numPr>
@@ -94,15 +256,412 @@
       <w:pPr>
         <w:pStyle w:val="a3"/>
         <w:ind w:left="360" w:firstLineChars="0" w:firstLine="0"/>
-      </w:pPr>
+        <w:rPr>
+          <w:rFonts w:hint="eastAsia"/>
+        </w:rPr>
+      </w:pPr>
+      <w:bookmarkStart w:id="0" w:name="_GoBack"/>
+      <w:r>
+        <w:t>When software evolves</w:t>
+      </w:r>
+      <w:r>
+        <w:t xml:space="preserve">, </w:t>
+      </w:r>
+      <w:r>
+        <w:t>not all changes in source code impact the requirements</w:t>
+      </w:r>
+      <w:r>
+        <w:t>.</w:t>
+      </w:r>
+      <w:r>
+        <w:t xml:space="preserve"> In fact, many of the code changes are bug fixes, refactoring, changes in implementation details, and so on.</w:t>
+      </w:r>
+      <w:r>
+        <w:t xml:space="preserve"> </w:t>
+      </w:r>
+      <w:proofErr w:type="spellStart"/>
+      <w:r>
+        <w:t>Eya</w:t>
+      </w:r>
+      <w:proofErr w:type="spellEnd"/>
+      <w:r>
+        <w:t xml:space="preserve"> et al. [xx] proposed that the addition and deletion of code elements </w:t>
+      </w:r>
+      <w:r>
+        <w:t xml:space="preserve">(packages, classes, methods or fields) </w:t>
+      </w:r>
+      <w:r>
+        <w:t>are the changes which are likely to impact the external behavior of th</w:t>
+      </w:r>
+      <w:r>
+        <w:t>e system and thus requ</w:t>
+      </w:r>
+      <w:r>
+        <w:t xml:space="preserve">irements. </w:t>
+      </w:r>
+      <w:r>
+        <w:t xml:space="preserve">They </w:t>
+      </w:r>
+      <w:r>
+        <w:t>c</w:t>
+      </w:r>
+      <w:r>
+        <w:t xml:space="preserve">ompared all the elements in the code to detect the ones </w:t>
+      </w:r>
+      <w:r>
+        <w:t>that have been added and removed</w:t>
+      </w:r>
+      <w:r>
+        <w:t xml:space="preserve">, </w:t>
+      </w:r>
+      <w:r>
+        <w:t>then filtered out the additions and del</w:t>
+      </w:r>
+      <w:r>
+        <w:t>etions that are due to renames. In this</w:t>
+      </w:r>
+      <w:bookmarkEnd w:id="0"/>
+      <w:r>
+        <w:t xml:space="preserve"> step, we followed </w:t>
+      </w:r>
+      <w:r>
+        <w:t>the</w:t>
+      </w:r>
+      <w:r>
+        <w:t>ir</w:t>
+      </w:r>
+      <w:r>
+        <w:t xml:space="preserve"> process in [xx] to d</w:t>
+      </w:r>
+      <w:r>
+        <w:t xml:space="preserve">etect changes of code elements. </w:t>
+      </w:r>
     </w:p>
     <w:p>
       <w:pPr>
         <w:pStyle w:val="a3"/>
         <w:ind w:left="360" w:firstLineChars="0" w:firstLine="0"/>
       </w:pPr>
-      <w:bookmarkStart w:id="0" w:name="_GoBack"/>
-      <w:bookmarkEnd w:id="0"/>
+    </w:p>
+    <w:p>
+      <w:pPr>
+        <w:pStyle w:val="a3"/>
+        <w:ind w:left="360" w:firstLineChars="0" w:firstLine="0"/>
+        <w:rPr>
+          <w:rFonts w:hint="eastAsia"/>
+        </w:rPr>
+      </w:pPr>
+      <w:r>
+        <w:t>Beyond that, we suppose</w:t>
+      </w:r>
+      <w:r>
+        <w:t xml:space="preserve"> that </w:t>
+      </w:r>
+      <w:r>
+        <w:t xml:space="preserve">an added package is composed of </w:t>
+      </w:r>
+      <w:r>
+        <w:t xml:space="preserve">few added classes and an added class is composed of few added methods and fields. Therefore, we </w:t>
+      </w:r>
+      <w:r>
+        <w:t xml:space="preserve">first </w:t>
+      </w:r>
+      <w:r>
+        <w:t>extend the added package</w:t>
+      </w:r>
+      <w:r>
+        <w:t>s to added classes, then we extend the added classes to added methods and fields. The removed elements can be processed in similar way. To represent the changes of</w:t>
+      </w:r>
+      <w:r>
+        <w:t xml:space="preserve"> </w:t>
+      </w:r>
+      <w:r>
+        <w:rPr>
+          <w:rFonts w:hint="eastAsia"/>
+        </w:rPr>
+        <w:t>code</w:t>
+      </w:r>
+      <w:r>
+        <w:t xml:space="preserve"> elements in source codes, </w:t>
+      </w:r>
+      <w:r>
+        <w:t>Let M = {m</w:t>
+      </w:r>
+      <w:r>
+        <w:rPr>
+          <w:vertAlign w:val="subscript"/>
+        </w:rPr>
+        <w:t>1</w:t>
+      </w:r>
+      <w:r>
+        <w:t xml:space="preserve">, …, </w:t>
+      </w:r>
+      <w:proofErr w:type="spellStart"/>
+      <w:r>
+        <w:t>m</w:t>
+      </w:r>
+      <w:r>
+        <w:rPr>
+          <w:vertAlign w:val="subscript"/>
+        </w:rPr>
+        <w:t>n</w:t>
+      </w:r>
+      <w:proofErr w:type="spellEnd"/>
+      <w:r>
+        <w:t>} be a set where each m</w:t>
+      </w:r>
+      <w:r>
+        <w:rPr>
+          <w:vertAlign w:val="subscript"/>
+        </w:rPr>
+        <w:t>i</w:t>
+      </w:r>
+      <w:r>
+        <w:t xml:space="preserve"> is an added or removed method and F = {f</w:t>
+      </w:r>
+      <w:r>
+        <w:rPr>
+          <w:vertAlign w:val="subscript"/>
+        </w:rPr>
+        <w:t>1</w:t>
+      </w:r>
+      <w:r>
+        <w:t xml:space="preserve">, …, </w:t>
+      </w:r>
+      <w:proofErr w:type="spellStart"/>
+      <w:r>
+        <w:t>f</w:t>
+      </w:r>
+      <w:r>
+        <w:rPr>
+          <w:vertAlign w:val="subscript"/>
+        </w:rPr>
+        <w:t>n</w:t>
+      </w:r>
+      <w:proofErr w:type="spellEnd"/>
+      <w:r>
+        <w:t>} where each f</w:t>
+      </w:r>
+      <w:r>
+        <w:rPr>
+          <w:vertAlign w:val="subscript"/>
+        </w:rPr>
+        <w:t>i</w:t>
+      </w:r>
+      <w:r>
+        <w:t xml:space="preserve"> is an added or removed field.</w:t>
+      </w:r>
+    </w:p>
+    <w:p>
+      <w:pPr>
+        <w:pStyle w:val="a3"/>
+        <w:ind w:left="360" w:firstLineChars="0" w:firstLine="0"/>
+      </w:pPr>
+    </w:p>
+    <w:p>
+      <w:pPr>
+        <w:pStyle w:val="a3"/>
+        <w:ind w:left="360" w:firstLineChars="0" w:firstLine="0"/>
+      </w:pPr>
+      <w:r>
+        <w:t>(</w:t>
+      </w:r>
+      <w:r>
+        <w:t xml:space="preserve">First, we </w:t>
+      </w:r>
+      <w:r>
+        <w:t>compared all the elements in the code to detect the ones that have been added and removed</w:t>
+      </w:r>
+      <w:r>
+        <w:t>. The comparis</w:t>
+      </w:r>
+      <w:r>
+        <w:t xml:space="preserve">on </w:t>
+      </w:r>
+      <w:r>
+        <w:t xml:space="preserve">is based on the name only, and the order of comparison is from high level elements to low level elements. </w:t>
+      </w:r>
+      <w:r>
+        <w:t>Therefore, a package is considered as added(removed) to the new(old) version if there is no other package having the sam</w:t>
+      </w:r>
+      <w:r>
+        <w:t>e name in the old(new) version</w:t>
+      </w:r>
+      <w:proofErr w:type="gramStart"/>
+      <w:r>
+        <w:t xml:space="preserve">. </w:t>
+      </w:r>
+      <w:r>
+        <w:t>)</w:t>
+      </w:r>
+      <w:proofErr w:type="gramEnd"/>
+    </w:p>
+    <w:p>
+      <w:pPr>
+        <w:pStyle w:val="a3"/>
+        <w:ind w:left="360" w:firstLineChars="0" w:firstLine="0"/>
+      </w:pPr>
+    </w:p>
+    <w:p>
+      <w:pPr>
+        <w:pStyle w:val="a3"/>
+        <w:ind w:left="360" w:firstLineChars="0" w:firstLine="0"/>
+        <w:rPr>
+          <w:rFonts w:hint="eastAsia"/>
+        </w:rPr>
+      </w:pPr>
+      <w:r>
+        <w:t>Beyond above</w:t>
+      </w:r>
+      <w:r>
+        <w:t xml:space="preserve"> </w:t>
+      </w:r>
+    </w:p>
+    <w:p/>
+    <w:p>
+      <w:pPr>
+        <w:pStyle w:val="a3"/>
+        <w:ind w:left="360" w:firstLineChars="0" w:firstLine="0"/>
+      </w:pPr>
+      <w:r>
+        <w:lastRenderedPageBreak/>
+        <w:t xml:space="preserve">Let M = </w:t>
+      </w:r>
+      <w:r>
+        <w:t>{m</w:t>
+      </w:r>
+      <w:r>
+        <w:rPr>
+          <w:vertAlign w:val="subscript"/>
+        </w:rPr>
+        <w:t>1</w:t>
+      </w:r>
+      <w:r>
+        <w:t xml:space="preserve">, …, </w:t>
+      </w:r>
+      <w:proofErr w:type="spellStart"/>
+      <w:r>
+        <w:t>m</w:t>
+      </w:r>
+      <w:r>
+        <w:rPr>
+          <w:vertAlign w:val="subscript"/>
+        </w:rPr>
+        <w:t>n</w:t>
+      </w:r>
+      <w:proofErr w:type="spellEnd"/>
+      <w:r>
+        <w:t>}</w:t>
+      </w:r>
+      <w:r>
+        <w:t xml:space="preserve"> be a set where each m</w:t>
+      </w:r>
+      <w:r>
+        <w:rPr>
+          <w:vertAlign w:val="subscript"/>
+        </w:rPr>
+        <w:t>i</w:t>
+      </w:r>
+      <w:r>
+        <w:t xml:space="preserve"> is an added or removed method and F = {f</w:t>
+      </w:r>
+      <w:r>
+        <w:rPr>
+          <w:vertAlign w:val="subscript"/>
+        </w:rPr>
+        <w:t>1</w:t>
+      </w:r>
+      <w:r>
+        <w:t xml:space="preserve">, …, </w:t>
+      </w:r>
+      <w:proofErr w:type="spellStart"/>
+      <w:r>
+        <w:t>f</w:t>
+      </w:r>
+      <w:r>
+        <w:rPr>
+          <w:vertAlign w:val="subscript"/>
+        </w:rPr>
+        <w:t>n</w:t>
+      </w:r>
+      <w:proofErr w:type="spellEnd"/>
+      <w:r>
+        <w:t>} where each f</w:t>
+      </w:r>
+      <w:r>
+        <w:rPr>
+          <w:vertAlign w:val="subscript"/>
+        </w:rPr>
+        <w:t>i</w:t>
+      </w:r>
+      <w:r>
+        <w:t xml:space="preserve"> is an added or removed field.</w:t>
+      </w:r>
+    </w:p>
+    <w:p/>
+    <w:p>
+      <w:pPr>
+        <w:pStyle w:val="a3"/>
+        <w:ind w:left="360" w:firstLineChars="0" w:firstLine="0"/>
+      </w:pPr>
+      <w:r>
+        <w:t>(</w:t>
+      </w:r>
+      <w:r>
+        <w:t xml:space="preserve">We represent a </w:t>
+      </w:r>
+      <w:r>
+        <w:t>change of code element as a triple {</w:t>
+      </w:r>
+      <w:proofErr w:type="spellStart"/>
+      <w:r>
+        <w:t>ElementID</w:t>
+      </w:r>
+      <w:proofErr w:type="spellEnd"/>
+      <w:r>
+        <w:t xml:space="preserve">, </w:t>
+      </w:r>
+      <w:proofErr w:type="spellStart"/>
+      <w:proofErr w:type="gramStart"/>
+      <w:r>
+        <w:t>ChangedType</w:t>
+      </w:r>
+      <w:proofErr w:type="spellEnd"/>
+      <w:r>
+        <w:t xml:space="preserve">, </w:t>
+      </w:r>
+      <w:r>
+        <w:t xml:space="preserve"> }</w:t>
+      </w:r>
+      <w:proofErr w:type="gramEnd"/>
+      <w:r>
+        <w:t>)</w:t>
+      </w:r>
+    </w:p>
+    <w:p/>
+    <w:p>
+      <w:pPr>
+        <w:pStyle w:val="a3"/>
+        <w:ind w:left="360" w:firstLineChars="0" w:firstLine="0"/>
+      </w:pPr>
+      <w:r>
+        <w:t>(</w:t>
+      </w:r>
+      <w:r>
+        <w:t xml:space="preserve">We suppose that a package can be composed of classes, and a class can be composed of </w:t>
+      </w:r>
+      <w:r>
+        <w:t>methods and fields.</w:t>
+      </w:r>
+      <w:r>
+        <w:t>)</w:t>
+      </w:r>
+    </w:p>
+    <w:p>
+      <w:pPr>
+        <w:pStyle w:val="a3"/>
+        <w:ind w:left="360" w:firstLineChars="0" w:firstLine="0"/>
+      </w:pPr>
     </w:p>
     <w:p>
       <w:pPr>
@@ -116,6 +675,372 @@
       <w:r>
         <w:t>Constructing Change Region</w:t>
       </w:r>
+      <w:r>
+        <w:br/>
+      </w:r>
+    </w:p>
+    <w:p>
+      <w:pPr>
+        <w:pStyle w:val="a3"/>
+        <w:numPr>
+          <w:ilvl w:val="0"/>
+          <w:numId w:val="5"/>
+        </w:numPr>
+        <w:ind w:firstLineChars="0" w:firstLine="0"/>
+      </w:pPr>
+      <w:r>
+        <w:t xml:space="preserve">Creating </w:t>
+      </w:r>
+      <w:proofErr w:type="spellStart"/>
+      <w:r>
+        <w:t>CDCGraph</w:t>
+      </w:r>
+      <w:proofErr w:type="spellEnd"/>
+      <w:r>
+        <w:t xml:space="preserve"> </w:t>
+      </w:r>
+      <w:r>
+        <w:t>(Call Dependency with Closeness Graph)</w:t>
+      </w:r>
+      <w:r>
+        <w:br/>
+      </w:r>
+      <w:r>
+        <w:t xml:space="preserve">In this part, we use the </w:t>
+      </w:r>
+      <w:proofErr w:type="spellStart"/>
+      <w:r>
+        <w:t>CDCGraph</w:t>
+      </w:r>
+      <w:proofErr w:type="spellEnd"/>
+      <w:r>
+        <w:t xml:space="preserve"> to describe the call dependencies and their closeness </w:t>
+      </w:r>
+      <w:r>
+        <w:t xml:space="preserve">of </w:t>
+      </w:r>
+      <w:r>
+        <w:t>a source code version</w:t>
+      </w:r>
+      <w:r>
+        <w:t xml:space="preserve">. </w:t>
+      </w:r>
+      <w:r>
+        <w:t xml:space="preserve">Our </w:t>
+      </w:r>
+      <w:r>
+        <w:t xml:space="preserve">algorithm for creating </w:t>
+      </w:r>
+      <w:proofErr w:type="spellStart"/>
+      <w:r>
+        <w:t>CDCGraph</w:t>
+      </w:r>
+      <w:proofErr w:type="spellEnd"/>
+      <w:r>
+        <w:t xml:space="preserve"> includes following two steps: </w:t>
+      </w:r>
+    </w:p>
+    <w:p>
+      <w:pPr>
+        <w:pStyle w:val="a3"/>
+        <w:numPr>
+          <w:ilvl w:val="0"/>
+          <w:numId w:val="6"/>
+        </w:numPr>
+        <w:ind w:firstLineChars="0"/>
+      </w:pPr>
+      <w:r>
+        <w:t>E</w:t>
+      </w:r>
+      <w:r>
+        <w:t xml:space="preserve">stablishing call </w:t>
+      </w:r>
+      <w:r>
+        <w:t>dependencies</w:t>
+      </w:r>
+      <w:r>
+        <w:t>.</w:t>
+      </w:r>
+      <w:r>
+        <w:t xml:space="preserve"> We define a </w:t>
+      </w:r>
+      <w:proofErr w:type="spellStart"/>
+      <w:r>
+        <w:t>CD</w:t>
+      </w:r>
+      <w:r>
+        <w:t>G</w:t>
+      </w:r>
+      <w:r>
+        <w:t>raph</w:t>
+      </w:r>
+      <w:proofErr w:type="spellEnd"/>
+      <w:r>
+        <w:t xml:space="preserve"> </w:t>
+      </w:r>
+      <w:r>
+        <w:t xml:space="preserve">(Call Dependency Graph) </w:t>
+      </w:r>
+      <w:r>
+        <w:t xml:space="preserve">as an ordered pair G = &lt;V, E&gt;, where vertexes V is a set of methods in source code and </w:t>
+      </w:r>
+      <w:r>
+        <w:t>edges E is a set of call dependencies between the methods. By call dependencies we mean if a method A invokes another</w:t>
+      </w:r>
+      <w:r>
+        <w:t xml:space="preserve"> method B, then A depends on B. We use Apache BCEL to capture call dependencies from compiled jar</w:t>
+      </w:r>
+      <w:r>
+        <w:t xml:space="preserve"> file</w:t>
+      </w:r>
+      <w:r>
+        <w:t>. For those projects which</w:t>
+      </w:r>
+      <w:r>
+        <w:t xml:space="preserve"> can’t be compiled </w:t>
+      </w:r>
+      <w:r>
+        <w:t>directly</w:t>
+      </w:r>
+      <w:r>
+        <w:t>, we invent a tool base on JDT to</w:t>
+      </w:r>
+      <w:r>
+        <w:t xml:space="preserve"> </w:t>
+      </w:r>
+      <w:r>
+        <w:t xml:space="preserve">capture call dependencies </w:t>
+      </w:r>
+      <w:r>
+        <w:t>from java file</w:t>
+      </w:r>
+      <w:r>
+        <w:t>s</w:t>
+      </w:r>
+      <w:r>
+        <w:t>.</w:t>
+      </w:r>
+      <w:r>
+        <w:t xml:space="preserve"> </w:t>
+      </w:r>
+    </w:p>
+    <w:p>
+      <w:pPr>
+        <w:ind w:firstLine="360"/>
+      </w:pPr>
+    </w:p>
+    <w:p>
+      <w:pPr>
+        <w:pStyle w:val="a3"/>
+        <w:numPr>
+          <w:ilvl w:val="0"/>
+          <w:numId w:val="6"/>
+        </w:numPr>
+        <w:ind w:firstLineChars="0"/>
+      </w:pPr>
+      <w:r>
+        <w:t xml:space="preserve">Calculating </w:t>
+      </w:r>
+      <w:r>
+        <w:t>the closeness of call dependencies.</w:t>
+      </w:r>
+      <w:r>
+        <w:t xml:space="preserve"> In </w:t>
+      </w:r>
+      <w:proofErr w:type="spellStart"/>
+      <w:r>
+        <w:t>CDGraph</w:t>
+      </w:r>
+      <w:proofErr w:type="spellEnd"/>
+      <w:r>
+        <w:t>, the call depend</w:t>
+      </w:r>
+      <w:r>
+        <w:t xml:space="preserve">encies between </w:t>
+      </w:r>
+      <w:r>
+        <w:t xml:space="preserve">two methods neither exists nor does not exist, and all existing call dependencies are considered </w:t>
+      </w:r>
+      <w:r>
+        <w:t xml:space="preserve">equally tight. In fact, </w:t>
+      </w:r>
+      <w:r>
+        <w:t>when a method A invokes another method B, the dependency should be strong if two method</w:t>
+      </w:r>
+      <w:r>
+        <w:t>s</w:t>
+      </w:r>
+      <w:r>
+        <w:t xml:space="preserve"> are cooperating on the same task</w:t>
+      </w:r>
+      <w:r>
+        <w:t>, or should be weak if it just indicates the switching between tasks.</w:t>
+      </w:r>
+      <w:r>
+        <w:t xml:space="preserve"> To </w:t>
+      </w:r>
+      <w:r>
+        <w:t>measure the call dependencies, we use closeness to quantify the degree of interaction among methods. We define the following formula to calculate the closeness for call dependencies: (</w:t>
+      </w:r>
+      <w:proofErr w:type="spellStart"/>
+      <w:r>
+        <w:t>Closeness</w:t>
+      </w:r>
+      <w:r>
+        <w:rPr>
+          <w:vertAlign w:val="subscript"/>
+        </w:rPr>
+        <w:t>e</w:t>
+      </w:r>
+      <w:proofErr w:type="spellEnd"/>
+      <w:r>
+        <w:t xml:space="preserve"> = 2 / (</w:t>
+      </w:r>
+      <w:proofErr w:type="spellStart"/>
+      <w:r>
+        <w:t>OutDegree</w:t>
+      </w:r>
+      <w:r>
+        <w:rPr>
+          <w:vertAlign w:val="subscript"/>
+        </w:rPr>
+        <w:t>e.caller</w:t>
+      </w:r>
+      <w:proofErr w:type="spellEnd"/>
+      <w:r>
+        <w:t xml:space="preserve"> + </w:t>
+      </w:r>
+      <w:proofErr w:type="spellStart"/>
+      <w:r>
+        <w:t>InDegree</w:t>
+      </w:r>
+      <w:r>
+        <w:rPr>
+          <w:vertAlign w:val="subscript"/>
+        </w:rPr>
+        <w:t>e.callee</w:t>
+      </w:r>
+      <w:proofErr w:type="spellEnd"/>
+      <w:r>
+        <w:t>)   (1)</w:t>
+      </w:r>
+      <w:r>
+        <w:t>)</w:t>
+      </w:r>
+      <w:r>
+        <w:br/>
+        <w:t xml:space="preserve">where </w:t>
+      </w:r>
+      <w:proofErr w:type="spellStart"/>
+      <w:r>
+        <w:t>OutDegree</w:t>
+      </w:r>
+      <w:r>
+        <w:rPr>
+          <w:vertAlign w:val="subscript"/>
+        </w:rPr>
+        <w:t>e.caller</w:t>
+      </w:r>
+      <w:proofErr w:type="spellEnd"/>
+      <w:r>
+        <w:t xml:space="preserve"> represent</w:t>
+      </w:r>
+      <w:r>
+        <w:t>s</w:t>
+      </w:r>
+      <w:r>
+        <w:t xml:space="preserve"> the out-degree of caller method in </w:t>
+      </w:r>
+      <w:proofErr w:type="spellStart"/>
+      <w:r>
+        <w:t>CDGraph</w:t>
+      </w:r>
+      <w:proofErr w:type="spellEnd"/>
+      <w:r>
+        <w:t xml:space="preserve"> and </w:t>
+      </w:r>
+      <w:proofErr w:type="spellStart"/>
+      <w:r>
+        <w:t>InDegree</w:t>
+      </w:r>
+      <w:r>
+        <w:rPr>
+          <w:vertAlign w:val="subscript"/>
+        </w:rPr>
+        <w:t>e.callee</w:t>
+      </w:r>
+      <w:proofErr w:type="spellEnd"/>
+      <w:r>
+        <w:t xml:space="preserve"> represents </w:t>
+      </w:r>
+      <w:r>
+        <w:t xml:space="preserve">the </w:t>
+      </w:r>
+      <w:r>
+        <w:t>in</w:t>
+      </w:r>
+      <w:r>
+        <w:t xml:space="preserve">-degree of </w:t>
+      </w:r>
+      <w:proofErr w:type="spellStart"/>
+      <w:r>
+        <w:t>callee</w:t>
+      </w:r>
+      <w:proofErr w:type="spellEnd"/>
+      <w:r>
+        <w:t xml:space="preserve"> method</w:t>
+      </w:r>
+      <w:r>
+        <w:t>.</w:t>
+      </w:r>
+      <w:r>
+        <w:br/>
+      </w:r>
+    </w:p>
+    <w:p>
+      <w:pPr>
+        <w:pStyle w:val="a3"/>
+        <w:numPr>
+          <w:ilvl w:val="0"/>
+          <w:numId w:val="6"/>
+        </w:numPr>
+        <w:ind w:firstLineChars="0"/>
+      </w:pPr>
+    </w:p>
+    <w:p/>
+    <w:p>
+      <w:pPr>
+        <w:pStyle w:val="a3"/>
+        <w:numPr>
+          <w:ilvl w:val="0"/>
+          <w:numId w:val="6"/>
+        </w:numPr>
+        <w:ind w:firstLineChars="0"/>
+      </w:pPr>
+      <w:r>
+        <w:t xml:space="preserve">because of </w:t>
+      </w:r>
+      <w:r>
+        <w:t>two reasons</w:t>
+      </w:r>
+      <w:r>
+        <w:t xml:space="preserve">: (1) </w:t>
+      </w:r>
+    </w:p>
+    <w:p>
+      <w:pPr>
+        <w:rPr>
+          <w:rFonts w:hint="eastAsia"/>
+        </w:rPr>
+      </w:pPr>
+    </w:p>
+    <w:p/>
+    <w:p>
+      <w:pPr>
+        <w:rPr>
+          <w:rFonts w:hint="eastAsia"/>
+        </w:rPr>
+      </w:pPr>
     </w:p>
     <w:p>
       <w:pPr>
@@ -127,10 +1052,7 @@
         <w:ind w:firstLineChars="0"/>
       </w:pPr>
       <w:r>
-        <w:t xml:space="preserve">Creating CDCGraph </w:t>
-      </w:r>
-      <w:r>
-        <w:t>(Call Dependency with Closeness Graph)</w:t>
+        <w:t>Establishing Initial Change Regions</w:t>
       </w:r>
     </w:p>
     <w:p>
@@ -143,19 +1065,6 @@
         <w:ind w:firstLineChars="0"/>
       </w:pPr>
       <w:r>
-        <w:t>Establishing Initial Change Regions</w:t>
-      </w:r>
-    </w:p>
-    <w:p>
-      <w:pPr>
-        <w:pStyle w:val="a3"/>
-        <w:numPr>
-          <w:ilvl w:val="0"/>
-          <w:numId w:val="5"/>
-        </w:numPr>
-        <w:ind w:firstLineChars="0"/>
-      </w:pPr>
-      <w:r>
         <w:t>Merging Initial Change Regions</w:t>
       </w:r>
     </w:p>
@@ -176,6 +1085,12 @@
     <w:p>
       <w:pPr>
         <w:pStyle w:val="a3"/>
+        <w:ind w:left="360" w:firstLineChars="0" w:firstLine="0"/>
+      </w:pPr>
+    </w:p>
+    <w:p>
+      <w:pPr>
+        <w:pStyle w:val="a3"/>
         <w:numPr>
           <w:ilvl w:val="0"/>
           <w:numId w:val="4"/>
@@ -183,7 +1098,10 @@
         <w:ind w:firstLineChars="0"/>
       </w:pPr>
       <w:r>
-        <w:t>Generation the Candidate List of Outdated Requirements by IR Techniques</w:t>
+        <w:t>Generating</w:t>
+      </w:r>
+      <w:r>
+        <w:t xml:space="preserve"> the Candidate List of Outdated Requirements by IR Techniques</w:t>
       </w:r>
     </w:p>
     <w:p/>
@@ -256,6 +1174,7 @@
         <w:t>Conclusions</w:t>
       </w:r>
     </w:p>
+    <w:p/>
     <w:sectPr>
       <w:pgSz w:w="11900" w:h="16840"/>
       <w:pgMar w:top="1440" w:right="1800" w:bottom="1440" w:left="1800" w:header="851" w:footer="992" w:gutter="0"/>
@@ -269,6 +1188,95 @@
 <file path=word/numbering.xml><?xml version="1.0" encoding="utf-8"?>
 <w:numbering xmlns:wpc="http://schemas.microsoft.com/office/word/2010/wordprocessingCanvas" xmlns:mo="http://schemas.microsoft.com/office/mac/office/2008/main" xmlns:mc="http://schemas.openxmlformats.org/markup-compatibility/2006" xmlns:mv="urn:schemas-microsoft-com:mac:vml" xmlns:o="urn:schemas-microsoft-com:office:office" xmlns:r="http://schemas.openxmlformats.org/officeDocument/2006/relationships" xmlns:m="http://schemas.openxmlformats.org/officeDocument/2006/math" xmlns:v="urn:schemas-microsoft-com:vml" xmlns:wp14="http://schemas.microsoft.com/office/word/2010/wordprocessingDrawing" xmlns:wp="http://schemas.openxmlformats.org/drawingml/2006/wordprocessingDrawing" xmlns:w10="urn:schemas-microsoft-com:office:word" xmlns:w="http://schemas.openxmlformats.org/wordprocessingml/2006/main" xmlns:w14="http://schemas.microsoft.com/office/word/2010/wordml" xmlns:w15="http://schemas.microsoft.com/office/word/2012/wordml" xmlns:wpg="http://schemas.microsoft.com/office/word/2010/wordprocessingGroup" xmlns:wpi="http://schemas.microsoft.com/office/word/2010/wordprocessingInk" xmlns:wne="http://schemas.microsoft.com/office/word/2006/wordml" xmlns:wps="http://schemas.microsoft.com/office/word/2010/wordprocessingShape" mc:Ignorable="w14 w15 wp14">
   <w:abstractNum w:abstractNumId="0">
+    <w:nsid w:val="13892D74"/>
+    <w:multiLevelType w:val="hybridMultilevel"/>
+    <w:tmpl w:val="0EA08B18"/>
+    <w:lvl w:ilvl="0" w:tplc="76F40AB4">
+      <w:start w:val="1"/>
+      <w:numFmt w:val="decimal"/>
+      <w:lvlText w:val="(%1)"/>
+      <w:lvlJc w:val="left"/>
+      <w:pPr>
+        <w:ind w:left="720" w:hanging="360"/>
+      </w:pPr>
+      <w:rPr>
+        <w:rFonts w:hint="default"/>
+      </w:rPr>
+    </w:lvl>
+    <w:lvl w:ilvl="1" w:tplc="04090019" w:tentative="1">
+      <w:start w:val="1"/>
+      <w:numFmt w:val="lowerLetter"/>
+      <w:lvlText w:val="%2)"/>
+      <w:lvlJc w:val="left"/>
+      <w:pPr>
+        <w:ind w:left="1320" w:hanging="480"/>
+      </w:pPr>
+    </w:lvl>
+    <w:lvl w:ilvl="2" w:tplc="0409001B" w:tentative="1">
+      <w:start w:val="1"/>
+      <w:numFmt w:val="lowerRoman"/>
+      <w:lvlText w:val="%3."/>
+      <w:lvlJc w:val="right"/>
+      <w:pPr>
+        <w:ind w:left="1800" w:hanging="480"/>
+      </w:pPr>
+    </w:lvl>
+    <w:lvl w:ilvl="3" w:tplc="0409000F" w:tentative="1">
+      <w:start w:val="1"/>
+      <w:numFmt w:val="decimal"/>
+      <w:lvlText w:val="%4."/>
+      <w:lvlJc w:val="left"/>
+      <w:pPr>
+        <w:ind w:left="2280" w:hanging="480"/>
+      </w:pPr>
+    </w:lvl>
+    <w:lvl w:ilvl="4" w:tplc="04090019" w:tentative="1">
+      <w:start w:val="1"/>
+      <w:numFmt w:val="lowerLetter"/>
+      <w:lvlText w:val="%5)"/>
+      <w:lvlJc w:val="left"/>
+      <w:pPr>
+        <w:ind w:left="2760" w:hanging="480"/>
+      </w:pPr>
+    </w:lvl>
+    <w:lvl w:ilvl="5" w:tplc="0409001B" w:tentative="1">
+      <w:start w:val="1"/>
+      <w:numFmt w:val="lowerRoman"/>
+      <w:lvlText w:val="%6."/>
+      <w:lvlJc w:val="right"/>
+      <w:pPr>
+        <w:ind w:left="3240" w:hanging="480"/>
+      </w:pPr>
+    </w:lvl>
+    <w:lvl w:ilvl="6" w:tplc="0409000F" w:tentative="1">
+      <w:start w:val="1"/>
+      <w:numFmt w:val="decimal"/>
+      <w:lvlText w:val="%7."/>
+      <w:lvlJc w:val="left"/>
+      <w:pPr>
+        <w:ind w:left="3720" w:hanging="480"/>
+      </w:pPr>
+    </w:lvl>
+    <w:lvl w:ilvl="7" w:tplc="04090019" w:tentative="1">
+      <w:start w:val="1"/>
+      <w:numFmt w:val="lowerLetter"/>
+      <w:lvlText w:val="%8)"/>
+      <w:lvlJc w:val="left"/>
+      <w:pPr>
+        <w:ind w:left="4200" w:hanging="480"/>
+      </w:pPr>
+    </w:lvl>
+    <w:lvl w:ilvl="8" w:tplc="0409001B" w:tentative="1">
+      <w:start w:val="1"/>
+      <w:numFmt w:val="lowerRoman"/>
+      <w:lvlText w:val="%9."/>
+      <w:lvlJc w:val="right"/>
+      <w:pPr>
+        <w:ind w:left="4680" w:hanging="480"/>
+      </w:pPr>
+    </w:lvl>
+  </w:abstractNum>
+  <w:abstractNum w:abstractNumId="1">
     <w:nsid w:val="19231215"/>
     <w:multiLevelType w:val="hybridMultilevel"/>
     <w:tmpl w:val="F3F0ED3A"/>
@@ -357,7 +1365,7 @@
       </w:pPr>
     </w:lvl>
   </w:abstractNum>
-  <w:abstractNum w:abstractNumId="1">
+  <w:abstractNum w:abstractNumId="2">
     <w:nsid w:val="221524FE"/>
     <w:multiLevelType w:val="hybridMultilevel"/>
     <w:tmpl w:val="E59E7E54"/>
@@ -446,7 +1454,7 @@
       </w:pPr>
     </w:lvl>
   </w:abstractNum>
-  <w:abstractNum w:abstractNumId="2">
+  <w:abstractNum w:abstractNumId="3">
     <w:nsid w:val="63772465"/>
     <w:multiLevelType w:val="hybridMultilevel"/>
     <w:tmpl w:val="898E7668"/>
@@ -535,7 +1543,7 @@
       </w:pPr>
     </w:lvl>
   </w:abstractNum>
-  <w:abstractNum w:abstractNumId="3">
+  <w:abstractNum w:abstractNumId="4">
     <w:nsid w:val="7BB232E2"/>
     <w:multiLevelType w:val="hybridMultilevel"/>
     <w:tmpl w:val="12803018"/>
@@ -624,7 +1632,7 @@
       </w:pPr>
     </w:lvl>
   </w:abstractNum>
-  <w:abstractNum w:abstractNumId="4">
+  <w:abstractNum w:abstractNumId="5">
     <w:nsid w:val="7D64466E"/>
     <w:multiLevelType w:val="hybridMultilevel"/>
     <w:tmpl w:val="6F14ADE6"/>
@@ -714,19 +1722,22 @@
     </w:lvl>
   </w:abstractNum>
   <w:num w:numId="1">
+    <w:abstractNumId w:val="3"/>
+  </w:num>
+  <w:num w:numId="2">
+    <w:abstractNumId w:val="5"/>
+  </w:num>
+  <w:num w:numId="3">
+    <w:abstractNumId w:val="4"/>
+  </w:num>
+  <w:num w:numId="4">
+    <w:abstractNumId w:val="1"/>
+  </w:num>
+  <w:num w:numId="5">
     <w:abstractNumId w:val="2"/>
   </w:num>
-  <w:num w:numId="2">
-    <w:abstractNumId w:val="4"/>
-  </w:num>
-  <w:num w:numId="3">
-    <w:abstractNumId w:val="3"/>
-  </w:num>
-  <w:num w:numId="4">
+  <w:num w:numId="6">
     <w:abstractNumId w:val="0"/>
-  </w:num>
-  <w:num w:numId="5">
-    <w:abstractNumId w:val="1"/>
   </w:num>
 </w:numbering>
 </file>
@@ -1434,4 +2445,16 @@
     </a:ext>
   </a:extLst>
 </a:theme>
+</file>
+
+<file path=customXml/item1.xml><?xml version="1.0" encoding="utf-8"?>
+<b:Sources xmlns:b="http://schemas.openxmlformats.org/officeDocument/2006/bibliography" xmlns="http://schemas.openxmlformats.org/officeDocument/2006/bibliography" SelectedStyle="/APA.XSL" StyleName="APA"/>
+</file>
+
+<file path=customXml/itemProps1.xml><?xml version="1.0" encoding="utf-8"?>
+<ds:datastoreItem xmlns:ds="http://schemas.openxmlformats.org/officeDocument/2006/customXml" ds:itemID="{B8E5E842-AB1C-3346-B9E4-C15332D71E65}">
+  <ds:schemaRefs>
+    <ds:schemaRef ds:uri="http://schemas.openxmlformats.org/officeDocument/2006/bibliography"/>
+  </ds:schemaRefs>
+</ds:datastoreItem>
 </file>
</xml_diff>